<commit_message>
Update PD Soros Essay
</commit_message>
<xml_diff>
--- a/Professional/3-PhD/1-Fellowships/2-Paul-Daisy-Soros/Draft-V5.docx
+++ b/Professional/3-PhD/1-Fellowships/2-Paul-Daisy-Soros/Draft-V5.docx
@@ -22,406 +22,134 @@
     </w:p>
     <w:p>
       <w:pPr>
+        <w:pStyle w:val="NormalWeb"/>
         <w:ind w:left="360"/>
-        <w:rPr>
-          <w:rFonts w:ascii="Times New Roman" w:hAnsi="Times New Roman" w:cs="Times New Roman"/>
-        </w:rPr>
-      </w:pPr>
-      <w:r>
-        <w:rPr>
-          <w:rFonts w:ascii="Times New Roman" w:hAnsi="Times New Roman" w:cs="Times New Roman"/>
-        </w:rPr>
+      </w:pPr>
+      <w:r>
         <w:t>The breeze in Vietnam’s Central Highlands was the first hint of spring. By March 1975, it thickened into the roar of tanks. As the North advanced, my grandfather—who had served in the South Vietnamese army—ran with my newborn mother in his arms. A shell burst nearby, burning her face. Believing she had died, my grandparents slipped to a riverbank to bury her unseen. My grandfather lifted a canteen from a fallen U.S. soldier and poured water over her face in baptism. She blinked.</w:t>
+      </w:r>
+      <w:r>
+        <w:br/>
+        <w:t>That blink—fragile yet defiant—became the first heartbeat of every opportunity I’ve ever had.</w:t>
       </w:r>
     </w:p>
     <w:p>
       <w:pPr>
+        <w:pStyle w:val="NormalWeb"/>
         <w:ind w:left="360"/>
-        <w:rPr>
-          <w:rFonts w:ascii="Times New Roman" w:hAnsi="Times New Roman" w:cs="Times New Roman"/>
-        </w:rPr>
-      </w:pPr>
-      <w:r>
-        <w:rPr>
-          <w:rFonts w:ascii="Times New Roman" w:hAnsi="Times New Roman" w:cs="Times New Roman"/>
-        </w:rPr>
-        <w:t>Survival didn’t bring safety. Because of his service and our family’s Catholic faith, my grandfather spent nearly a decade in a re-education camp. My mother left school in middle school to help feed her siblings, working as a maid and eating leftovers from the plates she cleaned. Years later, the United States opened a lifeline through the Humanitarian Operation—</w:t>
-      </w:r>
-      <w:proofErr w:type="spellStart"/>
-      <w:r>
-        <w:rPr>
-          <w:rFonts w:ascii="Times New Roman" w:hAnsi="Times New Roman" w:cs="Times New Roman"/>
-        </w:rPr>
-        <w:t>Hạt</w:t>
-      </w:r>
-      <w:proofErr w:type="spellEnd"/>
-      <w:r>
-        <w:rPr>
-          <w:rFonts w:ascii="Times New Roman" w:hAnsi="Times New Roman" w:cs="Times New Roman"/>
-        </w:rPr>
-        <w:t xml:space="preserve"> Ô—offering families like mine a narrow door, a second chance to begin again.</w:t>
+      </w:pPr>
+      <w:r>
+        <w:t>Survival didn’t bring safety. Because of his service and our family’s Catholic faith, my grandfather spent nearly a decade in a re-education camp. My mother left school in middle school to help feed her siblings, working as a maid and eating leftovers from the plates she cleaned. Years later, the United States opened a lifeline through the Humanitarian Operation—Hạt Ô—offering families like mine a narrow door, a second chance to begin again. For us, immigration meant letting go of what was to reach for what could be.</w:t>
       </w:r>
     </w:p>
     <w:p>
       <w:pPr>
+        <w:pStyle w:val="NormalWeb"/>
         <w:ind w:left="360"/>
-        <w:rPr>
-          <w:rFonts w:ascii="Times New Roman" w:hAnsi="Times New Roman" w:cs="Times New Roman"/>
-        </w:rPr>
-      </w:pPr>
-      <w:r>
-        <w:rPr>
-          <w:rFonts w:ascii="Times New Roman" w:hAnsi="Times New Roman" w:cs="Times New Roman"/>
-        </w:rPr>
-        <w:t xml:space="preserve">Immigration, to my family, meant letting go of what was for what could be. My mother’s courage in rebuilding our lives taught me that resilience is not </w:t>
-      </w:r>
-      <w:r>
-        <w:rPr>
-          <w:rFonts w:ascii="Times New Roman" w:hAnsi="Times New Roman" w:cs="Times New Roman"/>
-        </w:rPr>
-        <w:t xml:space="preserve">abstract, </w:t>
-      </w:r>
-      <w:r>
-        <w:rPr>
-          <w:rFonts w:ascii="Times New Roman" w:hAnsi="Times New Roman" w:cs="Times New Roman"/>
-        </w:rPr>
-        <w:t xml:space="preserve">it is the daily act of refusing to give up. I watched her navigate housing forms and public-assistance offices, translating for her even when I barely understood the words myself. She balanced two jobs and stretched food stamps; she’d come home late, use her tip money and Burger King coupons so we could share a warm meal, and only then would we study together for her citizenship </w:t>
-      </w:r>
-      <w:r>
-        <w:rPr>
-          <w:rFonts w:ascii="Times New Roman" w:hAnsi="Times New Roman" w:cs="Times New Roman"/>
-        </w:rPr>
-        <w:t>test</w:t>
-      </w:r>
-      <w:r>
-        <w:rPr>
-          <w:rFonts w:ascii="Times New Roman" w:hAnsi="Times New Roman" w:cs="Times New Roman"/>
-        </w:rPr>
-        <w:t xml:space="preserve">, a </w:t>
-      </w:r>
-      <w:r>
-        <w:rPr>
-          <w:rFonts w:ascii="Times New Roman" w:hAnsi="Times New Roman" w:cs="Times New Roman"/>
-        </w:rPr>
-        <w:t>fifth grader</w:t>
-      </w:r>
-      <w:r>
-        <w:rPr>
-          <w:rFonts w:ascii="Times New Roman" w:hAnsi="Times New Roman" w:cs="Times New Roman"/>
-        </w:rPr>
-        <w:t xml:space="preserve"> explaining the three branches of government to someone who had last studied at my age. She would say, “</w:t>
-      </w:r>
-      <w:proofErr w:type="spellStart"/>
-      <w:r>
-        <w:rPr>
-          <w:rFonts w:ascii="Times New Roman" w:hAnsi="Times New Roman" w:cs="Times New Roman"/>
-        </w:rPr>
-        <w:t>Cúi</w:t>
-      </w:r>
-      <w:proofErr w:type="spellEnd"/>
-      <w:r>
-        <w:rPr>
-          <w:rFonts w:ascii="Times New Roman" w:hAnsi="Times New Roman" w:cs="Times New Roman"/>
-        </w:rPr>
-        <w:t xml:space="preserve"> </w:t>
-      </w:r>
-      <w:proofErr w:type="spellStart"/>
-      <w:r>
-        <w:rPr>
-          <w:rFonts w:ascii="Times New Roman" w:hAnsi="Times New Roman" w:cs="Times New Roman"/>
-        </w:rPr>
-        <w:t>đầu</w:t>
-      </w:r>
-      <w:proofErr w:type="spellEnd"/>
-      <w:r>
-        <w:rPr>
-          <w:rFonts w:ascii="Times New Roman" w:hAnsi="Times New Roman" w:cs="Times New Roman"/>
-        </w:rPr>
-        <w:t xml:space="preserve"> </w:t>
-      </w:r>
-      <w:proofErr w:type="spellStart"/>
-      <w:r>
-        <w:rPr>
-          <w:rFonts w:ascii="Times New Roman" w:hAnsi="Times New Roman" w:cs="Times New Roman"/>
-        </w:rPr>
-        <w:t>là</w:t>
-      </w:r>
-      <w:proofErr w:type="spellEnd"/>
-      <w:r>
-        <w:rPr>
-          <w:rFonts w:ascii="Times New Roman" w:hAnsi="Times New Roman" w:cs="Times New Roman"/>
-        </w:rPr>
-        <w:t xml:space="preserve"> </w:t>
-      </w:r>
-      <w:proofErr w:type="spellStart"/>
-      <w:r>
-        <w:rPr>
-          <w:rFonts w:ascii="Times New Roman" w:hAnsi="Times New Roman" w:cs="Times New Roman"/>
-        </w:rPr>
-        <w:t>sách</w:t>
-      </w:r>
-      <w:proofErr w:type="spellEnd"/>
-      <w:r>
-        <w:rPr>
-          <w:rFonts w:ascii="Times New Roman" w:hAnsi="Times New Roman" w:cs="Times New Roman"/>
-        </w:rPr>
-        <w:t xml:space="preserve"> </w:t>
-      </w:r>
-      <w:proofErr w:type="spellStart"/>
-      <w:r>
-        <w:rPr>
-          <w:rFonts w:ascii="Times New Roman" w:hAnsi="Times New Roman" w:cs="Times New Roman"/>
-        </w:rPr>
-        <w:t>vở</w:t>
-      </w:r>
-      <w:proofErr w:type="spellEnd"/>
-      <w:r>
-        <w:rPr>
-          <w:rFonts w:ascii="Times New Roman" w:hAnsi="Times New Roman" w:cs="Times New Roman"/>
-        </w:rPr>
-        <w:t xml:space="preserve">, </w:t>
-      </w:r>
-      <w:proofErr w:type="spellStart"/>
-      <w:r>
-        <w:rPr>
-          <w:rFonts w:ascii="Times New Roman" w:hAnsi="Times New Roman" w:cs="Times New Roman"/>
-        </w:rPr>
-        <w:t>ngẩng</w:t>
-      </w:r>
-      <w:proofErr w:type="spellEnd"/>
-      <w:r>
-        <w:rPr>
-          <w:rFonts w:ascii="Times New Roman" w:hAnsi="Times New Roman" w:cs="Times New Roman"/>
-        </w:rPr>
-        <w:t xml:space="preserve"> </w:t>
-      </w:r>
-      <w:proofErr w:type="spellStart"/>
-      <w:r>
-        <w:rPr>
-          <w:rFonts w:ascii="Times New Roman" w:hAnsi="Times New Roman" w:cs="Times New Roman"/>
-        </w:rPr>
-        <w:t>đầu</w:t>
-      </w:r>
-      <w:proofErr w:type="spellEnd"/>
-      <w:r>
-        <w:rPr>
-          <w:rFonts w:ascii="Times New Roman" w:hAnsi="Times New Roman" w:cs="Times New Roman"/>
-        </w:rPr>
-        <w:t xml:space="preserve"> </w:t>
-      </w:r>
-      <w:proofErr w:type="spellStart"/>
-      <w:r>
-        <w:rPr>
-          <w:rFonts w:ascii="Times New Roman" w:hAnsi="Times New Roman" w:cs="Times New Roman"/>
-        </w:rPr>
-        <w:t>là</w:t>
-      </w:r>
-      <w:proofErr w:type="spellEnd"/>
-      <w:r>
-        <w:rPr>
-          <w:rFonts w:ascii="Times New Roman" w:hAnsi="Times New Roman" w:cs="Times New Roman"/>
-        </w:rPr>
-        <w:t xml:space="preserve"> </w:t>
-      </w:r>
-      <w:proofErr w:type="spellStart"/>
-      <w:r>
-        <w:rPr>
-          <w:rFonts w:ascii="Times New Roman" w:hAnsi="Times New Roman" w:cs="Times New Roman"/>
-        </w:rPr>
-        <w:t>tương</w:t>
-      </w:r>
-      <w:proofErr w:type="spellEnd"/>
-      <w:r>
-        <w:rPr>
-          <w:rFonts w:ascii="Times New Roman" w:hAnsi="Times New Roman" w:cs="Times New Roman"/>
-        </w:rPr>
-        <w:t xml:space="preserve"> lai”—look down to study, look up to your future—and through grit and grace, she became a U.S. citizen.</w:t>
+      </w:pPr>
+      <w:r>
+        <w:t xml:space="preserve">My mother’s courage in rebuilding our lives taught me that resilience isn’t abstract—it’s the daily choice not to give up. I watched her navigate housing forms and public-assistance offices, translating even when I barely understood the words. She worked two jobs—at a mail factory by day and a nail salon at night—saving toward the dream of owning a salon. She’d come home late, stretch our food stamps, and use tip money and Burger King coupons so we could share a warm meal. Only then would we study for her citizenship test: a fifth grader translating the three branches of government to someone who had last studied at my age. She would say, </w:t>
+      </w:r>
+      <w:r>
+        <w:rPr>
+          <w:rStyle w:val="Emphasis"/>
+          <w:rFonts w:eastAsiaTheme="majorEastAsia"/>
+        </w:rPr>
+        <w:t>“Cúi đầu là sách vở, ngẩng đầu là tương lai”</w:t>
+      </w:r>
+      <w:r>
+        <w:t>—look down to study; look up to your future. With that determination, she became a U.S. citizen.</w:t>
       </w:r>
     </w:p>
     <w:p>
       <w:pPr>
+        <w:pStyle w:val="NormalWeb"/>
         <w:ind w:left="360"/>
-        <w:rPr>
-          <w:rFonts w:ascii="Times New Roman" w:hAnsi="Times New Roman" w:cs="Times New Roman"/>
-        </w:rPr>
-      </w:pPr>
-      <w:r>
-        <w:rPr>
-          <w:rFonts w:ascii="Times New Roman" w:hAnsi="Times New Roman" w:cs="Times New Roman"/>
-        </w:rPr>
-        <w:t xml:space="preserve">My mother’s journey made me a living witness to the realization of her American Dream. I didn’t walk this path </w:t>
-      </w:r>
-      <w:r>
-        <w:rPr>
-          <w:rFonts w:ascii="Times New Roman" w:hAnsi="Times New Roman" w:cs="Times New Roman"/>
-        </w:rPr>
-        <w:t xml:space="preserve">alone, </w:t>
-      </w:r>
-      <w:r>
-        <w:rPr>
-          <w:rFonts w:ascii="Times New Roman" w:hAnsi="Times New Roman" w:cs="Times New Roman"/>
-        </w:rPr>
-        <w:t xml:space="preserve">it was paved by </w:t>
-      </w:r>
-      <w:r>
-        <w:rPr>
-          <w:rFonts w:ascii="Times New Roman" w:hAnsi="Times New Roman" w:cs="Times New Roman"/>
-        </w:rPr>
-        <w:t>courage</w:t>
-      </w:r>
-      <w:r>
-        <w:rPr>
-          <w:rFonts w:ascii="Times New Roman" w:hAnsi="Times New Roman" w:cs="Times New Roman"/>
-        </w:rPr>
-        <w:t xml:space="preserve"> and by the memory of those who ran, rebuilt, and believed. That awareness shapes how I see education: not as personal achievement, but as responsibility. To me, being a New American means carrying the weight of that inheritance and turning gratitude into service.</w:t>
+      </w:pPr>
+      <w:r>
+        <w:t>As America became my mother’s refuge, school became mine. Every week we visited the library, each returning home with a borrowed world. One afternoon, I wandered to the shelf on space, picked up a book about the Moon, and was hooked. Within weeks, I devoured volumes on planets, the Sun, and asteroids. When my school offered little on astronomy, my English teacher stepped in—encouraging me to take advanced classes outside our school and showing me how to find scholarships. His mentorship mattered in a community where few students applied to four-year universities.</w:t>
       </w:r>
     </w:p>
     <w:p>
       <w:pPr>
+        <w:pStyle w:val="NormalWeb"/>
         <w:ind w:left="360"/>
-        <w:rPr>
-          <w:rFonts w:ascii="Times New Roman" w:hAnsi="Times New Roman" w:cs="Times New Roman"/>
-        </w:rPr>
-      </w:pPr>
-      <w:r>
-        <w:rPr>
-          <w:rFonts w:ascii="Times New Roman" w:hAnsi="Times New Roman" w:cs="Times New Roman"/>
-        </w:rPr>
-        <w:t>As America was my mother’s refuge, school became mine. Every week we visited the library, each returning home with a borrowed world. One afternoon, I wandered to the shelf on space, picked up a book about the Moon, and was hooked. Within weeks, I devoured volumes on planets, the Sun, and asteroids. When my school offered little on astronomy, my English teacher stepped in—encouraging me to take advanced classes and showing me how to find scholarships. H</w:t>
-      </w:r>
-      <w:r>
-        <w:rPr>
-          <w:rFonts w:ascii="Times New Roman" w:hAnsi="Times New Roman" w:cs="Times New Roman"/>
-        </w:rPr>
-        <w:t xml:space="preserve">is </w:t>
-      </w:r>
-      <w:r>
-        <w:rPr>
-          <w:rFonts w:ascii="Times New Roman" w:hAnsi="Times New Roman" w:cs="Times New Roman"/>
-        </w:rPr>
-        <w:t>mentorship mattered in a community where few students applied to four-year universities.</w:t>
+      </w:pPr>
+      <w:r>
+        <w:t>I chose Iowa State University—close enough to support my family, yet far enough to grow. A full scholarship lifted the financial weight from my mother’s shoulders and allowed me to focus. I became the first in my family to earn a college degree, a milestone built on her persistence, my teachers’ faith, and my own discipline. It taught me that every breakthrough begins when someone believes in your potential.</w:t>
       </w:r>
     </w:p>
     <w:p>
       <w:pPr>
+        <w:pStyle w:val="NormalWeb"/>
         <w:ind w:left="360"/>
-        <w:rPr>
-          <w:rFonts w:ascii="Times New Roman" w:hAnsi="Times New Roman" w:cs="Times New Roman"/>
-        </w:rPr>
-      </w:pPr>
-      <w:r>
-        <w:rPr>
-          <w:rFonts w:ascii="Times New Roman" w:hAnsi="Times New Roman" w:cs="Times New Roman"/>
-        </w:rPr>
+      </w:pPr>
+      <w:r>
+        <w:t xml:space="preserve">That belief followed me into research. Before I had even taken an orbital mechanics class, I reached out to a professor studying spacecraft trajectory optimization. Instead of turning me </w:t>
+      </w:r>
+      <w:r>
         <w:lastRenderedPageBreak/>
-        <w:t>I chose Iowa State University—close enough to support my family, yet far enough to grow. A full scholarship lifted the financial weight from my mother’s shoulders and allowed me to focus. I became the first in my family to earn a college degree, a milestone built on her persistence, my teachers’ faith, and my own discipline. It taught me that every breakthrough begins when someone believes in your potential.</w:t>
+        <w:t>away, he invited me to join his team for the Global Trajectory Optimization Competition. Through that experience, I discovered the beauty of astrodynamics—and the transformative power of mentorship. Someone’s belief in me ignited a purpose beyond technical curiosity: to guide others as I was guided and to pursue a graduate education.</w:t>
       </w:r>
     </w:p>
     <w:p>
       <w:pPr>
+        <w:pStyle w:val="NormalWeb"/>
         <w:ind w:left="360"/>
-        <w:rPr>
-          <w:rFonts w:ascii="Times New Roman" w:hAnsi="Times New Roman" w:cs="Times New Roman"/>
-        </w:rPr>
-      </w:pPr>
-      <w:r>
-        <w:rPr>
-          <w:rFonts w:ascii="Times New Roman" w:hAnsi="Times New Roman" w:cs="Times New Roman"/>
-        </w:rPr>
-        <w:t>That belief followed me into research. I reached out to a professor studying spacecraft trajectory optimization before I had even taken an orbital-mechanics class. Instead of turning me away, he invited me to join his team for the Global Trajectory Optimization Competition. Through that experience, I discovered the beauty of astrodynamics—and the transformative power of mentorship. Someone’s belief in me ignited a purpose beyond technical curiosity: to guide others as I was guided</w:t>
-      </w:r>
-      <w:r>
-        <w:rPr>
-          <w:rFonts w:ascii="Times New Roman" w:hAnsi="Times New Roman" w:cs="Times New Roman"/>
-        </w:rPr>
-        <w:t xml:space="preserve"> and to pursue a graduate education.</w:t>
+      </w:pPr>
+      <w:r>
+        <w:t>When I entered graduate school at the University of Illinois Urbana–Champaign, I had no funding. To stay afloat, I worked two jobs while taking five classes, hoping to finish faster. Instead, I landed on academic probation with a 2.78 GPA. It was humbling—but setbacks are setups for something greater. I thought of my mother, who rebuilt from nothing in a country whose words she didn’t yet understand—working two jobs, realizing her American Dream of opening a nail salon, and still finding time to study for her citizenship test. Her strength reminded me that perseverance isn’t just endurance; it’s adaptation. I rebuilt too—rising to a 3.66 GPA and carrying that lesson into my current graduate program, where I stand at 3.94. Through that process, I’ve learned how to help students facing similar challenges rebuild their own confidence.</w:t>
       </w:r>
     </w:p>
     <w:p>
       <w:pPr>
+        <w:pStyle w:val="NormalWeb"/>
         <w:ind w:left="360"/>
-        <w:rPr>
-          <w:rFonts w:ascii="Times New Roman" w:hAnsi="Times New Roman" w:cs="Times New Roman"/>
-        </w:rPr>
-      </w:pPr>
-      <w:r>
-        <w:rPr>
-          <w:rFonts w:ascii="Times New Roman" w:hAnsi="Times New Roman" w:cs="Times New Roman"/>
-        </w:rPr>
-        <w:t xml:space="preserve">When I entered graduate school at the University of Illinois at Urbana–Champaign, I had no funding. To stay afloat, I worked two jobs while taking five classes, hoping to finish faster. Instead, I landed on academic probation with a 2.78. It was humbling—but setbacks are setups for something greater. I thought of my mother, who rebuilt from nothing in a country whose words she didn’t yet </w:t>
-      </w:r>
-      <w:r>
-        <w:rPr>
-          <w:rFonts w:ascii="Times New Roman" w:hAnsi="Times New Roman" w:cs="Times New Roman"/>
-        </w:rPr>
-        <w:t xml:space="preserve">understand, </w:t>
-      </w:r>
-      <w:r>
-        <w:rPr>
-          <w:rFonts w:ascii="Times New Roman" w:hAnsi="Times New Roman" w:cs="Times New Roman"/>
-        </w:rPr>
-        <w:t>working two jobs, opening a nail salon, and still finding time to study for her citizenship test. Her strength reminded me that perseverance isn’t just endurance; it’s adaptation. I rebuilt, too. I rose to a 3.66 and carried that lesson into my current graduate program at the University of New Mexico, where I stand at a 3.94. The numbers matter less than the meaning: every hardship became a compass, pointing me forward.</w:t>
+      </w:pPr>
+      <w:r>
+        <w:t xml:space="preserve">At Illinois, my advisor gave me the chance to braid my two callings—teaching and research. Under his mentorship, I led a thesis on assessment in an </w:t>
+      </w:r>
+      <w:r>
+        <w:rPr>
+          <w:rStyle w:val="Emphasis"/>
+          <w:rFonts w:eastAsiaTheme="majorEastAsia"/>
+        </w:rPr>
+        <w:t>Introduction to Rocketry</w:t>
+      </w:r>
+      <w:r>
+        <w:t xml:space="preserve"> course, testing staggered quiz structures to reduce fatigue, build self-efficacy, and help students persist. That trust reshaped me as an educator: effective teaching starts with empathy and intentional design. I carried that forward as a high-school math teacher and at the Boys &amp; Girls Club, where I taught computer literacy so students without reliable access could become fluent, confident problem-solvers. Through Club for the Future and Lincoln Laboratory Educate, I now design K–12 workshops that help students see themselves in STEM. It’s how I honor the chances my family and mentors gave me—by widening the path so the next student doesn’t have to walk alone.</w:t>
       </w:r>
     </w:p>
     <w:p>
       <w:pPr>
+        <w:pStyle w:val="NormalWeb"/>
         <w:ind w:left="360"/>
-        <w:rPr>
-          <w:rFonts w:ascii="Times New Roman" w:hAnsi="Times New Roman" w:cs="Times New Roman"/>
-        </w:rPr>
-      </w:pPr>
-      <w:r>
-        <w:rPr>
-          <w:rFonts w:ascii="Times New Roman" w:hAnsi="Times New Roman" w:cs="Times New Roman"/>
-        </w:rPr>
-        <w:t>That lesson became the foundation of how I serve. As an Engineering Career Peer, I meet students who have stumbled the way I did—unsure of their resumes, anxious about interviews, uncertain they belong. We sit together and turn doubt into a plan: drafts become conversations, conversations become confidence, and confidence becomes offers. Many have gone on to internships, full-time roles, and graduate admissions. I taught high-school math and later worked at the Boys &amp; Girls Club, where I led computer-literacy and STEM programs for students who reminded me of my younger self—curious, hopeful, and waiting for someone to say, “You can do this.”</w:t>
+      </w:pPr>
+      <w:r>
+        <w:t>Because of my mother’s grit and sacrifice, I’ve built a purposeful career across the aerospace sector. At the Space Dynamics Laboratory, I developed state-estimation algorithms to catalog resident space objects. At Varda Space Industries, I helped build microgravity products in orbit. At Blue Origin, I worked on lunar-lander engine control. At Blue Canyon Technologies, I supported mission operations and led hardware and software testing for commercial, government, and private customers. Now, at MIT Lincoln Laboratory, I’m characterizing the probability of detection for resident space objects from electro-optical data to strengthen national space-domain awareness. Each role sharpened my technical judgment; more importantly, each clarified my purpose: to use engineering as a way to widen who gets to participate.</w:t>
       </w:r>
     </w:p>
     <w:p>
       <w:pPr>
+        <w:pStyle w:val="NormalWeb"/>
         <w:ind w:left="360"/>
-        <w:rPr>
-          <w:rFonts w:ascii="Times New Roman" w:hAnsi="Times New Roman" w:cs="Times New Roman"/>
-        </w:rPr>
-      </w:pPr>
-      <w:r>
-        <w:rPr>
-          <w:rFonts w:ascii="Times New Roman" w:hAnsi="Times New Roman" w:cs="Times New Roman"/>
-        </w:rPr>
-        <w:t xml:space="preserve">Because of my mother’s grit and sacrifice, I have pursued opportunities she could only imagine. I have worked across the country—at startups, a UARC, an FFRDC, and a major aerospace prime—supporting missions at Blue Origin, MIT Lincoln Laboratory, Space Dynamics Laboratory, Blue Canyon Technologies, and Varda Space Industries. Each role sharpened my technical judgment, but more importantly, it clarified my purpose: using engineering to widen who gets to participate. Through Club for the Future and Lincoln Laboratory Educate, I design K–12 workshops that help students see themselves in STEM. My graduate research explores how assessment design in rocketry education can lift student </w:t>
-      </w:r>
-      <w:r>
-        <w:rPr>
-          <w:rFonts w:ascii="Times New Roman" w:hAnsi="Times New Roman" w:cs="Times New Roman"/>
-        </w:rPr>
+      </w:pPr>
+      <w:r>
+        <w:t xml:space="preserve">Gratitude, to me, is direction. My family’s story began with survival; mine continues with the responsibility to turn that survival into service—through education that opens doors, widens reach, and invites more people to be prepared and believed in. I don’t see education as a personal triumph but as a shared inheritance, a path paved by those who ran, rebuilt, and believed. My mother’s words still guide me: </w:t>
+      </w:r>
+      <w:r>
+        <w:rPr>
+          <w:rStyle w:val="Emphasis"/>
+          <w:rFonts w:eastAsiaTheme="majorEastAsia"/>
+        </w:rPr>
+        <w:t>“Cúi đầu là sách vở, ngẩng đầu là tương lai”</w:t>
+      </w:r>
+      <w:r>
+        <w:t xml:space="preserve">—look down to study; look up to your future—reminding me that learning is both devotion and horizon. To honor the courage that carried us here, I aim to widen the path for others: teaching, mentoring, and building programs that make space—on Earth and in orbit—more </w:t>
+      </w:r>
+      <w:r>
         <w:lastRenderedPageBreak/>
-        <w:t xml:space="preserve">confidence and learning; </w:t>
-      </w:r>
-      <w:r>
-        <w:rPr>
-          <w:rFonts w:ascii="Times New Roman" w:hAnsi="Times New Roman" w:cs="Times New Roman"/>
-        </w:rPr>
-        <w:t>where</w:t>
-      </w:r>
-      <w:r>
-        <w:rPr>
-          <w:rFonts w:ascii="Times New Roman" w:hAnsi="Times New Roman" w:cs="Times New Roman"/>
-        </w:rPr>
-        <w:t xml:space="preserve"> I mentor undergraduates as they build and launch model rockets, translating equations into ignition and flight.</w:t>
-      </w:r>
-    </w:p>
-    <w:p>
-      <w:pPr>
-        <w:ind w:left="360"/>
-        <w:rPr>
-          <w:rFonts w:ascii="Times New Roman" w:hAnsi="Times New Roman" w:cs="Times New Roman"/>
-        </w:rPr>
-      </w:pPr>
-      <w:r>
-        <w:rPr>
-          <w:rFonts w:ascii="Times New Roman" w:hAnsi="Times New Roman" w:cs="Times New Roman"/>
-        </w:rPr>
-        <w:t>Gratitude, to me, is direction. I intend to pursue a Ph.D. that unites engineering and education—making space more accessible both in orbit and on Earth by expanding the pipeline of who is invited, prepared, and believed in. My family’s story began with survival; mine continues with the responsibility to turn that survival into service. My mother’s perseverance made my path possible; my purpose is to widen that path for others, helping them not only reach safety, but reach their potential. Being a New American means remembering where you come from and using that memory to lead, to build, and to give back.</w:t>
+        <w:t>accessible. My mother once blinked her way back to life; my work is to ensure others have the chance to open their eyes to their own futures.</w:t>
       </w:r>
     </w:p>
     <w:p>
@@ -576,15 +304,7 @@
         <w:t>distributed space systems</w:t>
       </w:r>
       <w:r>
-        <w:t xml:space="preserve"> (formation flying, swarms), with rigorous validation via hardware-in-the-loop and flight demos. SLAB work includes autonomous multi-satellite navigation using only onboard vision (</w:t>
-      </w:r>
-      <w:proofErr w:type="spellStart"/>
-      <w:r>
-        <w:t>StarFOX</w:t>
-      </w:r>
-      <w:proofErr w:type="spellEnd"/>
-      <w:r>
-        <w:t xml:space="preserve">/Starling), demonstrating the kind of field-validated autonomy I want to help push forward. Stanford is also a strong fit for my mentoring goals. Its </w:t>
+        <w:t xml:space="preserve"> (formation flying, swarms), with rigorous validation via hardware-in-the-loop and flight demos. SLAB work includes autonomous multi-satellite navigation using only onboard vision (StarFOX/Starling), demonstrating the kind of field-validated autonomy I want to help push forward. Stanford is also a strong fit for my mentoring goals. Its </w:t>
       </w:r>
       <w:r>
         <w:rPr>
@@ -605,19 +325,7 @@
         <w:ind w:left="360"/>
       </w:pPr>
       <w:r>
-        <w:t xml:space="preserve">In parallel with research, I’ll continue hands-on education and outreach (building on my rocketry-assessment redesign and K-12/classroom visits) by developing classroom-ready </w:t>
-      </w:r>
-      <w:r>
-        <w:lastRenderedPageBreak/>
-        <w:t xml:space="preserve">modules that mirror my lab work—e.g., small-sat </w:t>
-      </w:r>
-      <w:proofErr w:type="gramStart"/>
-      <w:r>
-        <w:t>testbeds</w:t>
-      </w:r>
-      <w:proofErr w:type="gramEnd"/>
-      <w:r>
-        <w:t xml:space="preserve"> for vision-based navigation and disturbance rejection—so students from under-resourced backgrounds can </w:t>
+        <w:t xml:space="preserve">In parallel with research, I’ll continue hands-on education and outreach (building on my rocketry-assessment redesign and K-12/classroom visits) by developing classroom-ready modules that mirror my lab work—e.g., small-sat testbeds for vision-based navigation and disturbance rejection—so students from under-resourced backgrounds can </w:t>
       </w:r>
       <w:r>
         <w:rPr>

</xml_diff>